<commit_message>
Documento de testes manuais para login mobile adicionado
</commit_message>
<xml_diff>
--- a/Sistema/003-Teste/Testes-IT01/TEM - Login web.docx
+++ b/Sistema/003-Teste/Testes-IT01/TEM - Login web.docx
@@ -244,16 +244,7 @@
           <w:sz w:val="24"/>
           <w:szCs w:val="24"/>
         </w:rPr>
-        <w:t>Ú</w:t>
-      </w:r>
-      <w:r>
-        <w:rPr>
-          <w:rFonts w:eastAsia="Arimo,Arial Narrow" w:cs="Arimo,Arial Narrow" w:ascii="Arimo,Arial Narrow" w:hAnsi="Arimo,Arial Narrow"/>
-          <w:b/>
-          <w:sz w:val="24"/>
-          <w:szCs w:val="24"/>
-        </w:rPr>
-        <w:t xml:space="preserve">LTIMA ALTERAÇÃO: </w:t>
+        <w:t xml:space="preserve">ÚLTIMA ALTERAÇÃO: </w:t>
       </w:r>
       <w:r>
         <w:rPr>
@@ -304,7 +295,11 @@
         </w:rPr>
       </w:pPr>
       <w:r>
-        <w:rPr/>
+        <w:rPr>
+          <w:b/>
+          <w:sz w:val="20"/>
+          <w:szCs w:val="20"/>
+        </w:rPr>
       </w:r>
     </w:p>
     <w:tbl>
@@ -312,7 +307,7 @@
         <w:tblStyle w:val="Table102"/>
         <w:tblW w:w="9854" w:type="dxa"/>
         <w:jc w:val="left"/>
-        <w:tblInd w:w="-125" w:type="dxa"/>
+        <w:tblInd w:w="-130" w:type="dxa"/>
         <w:tblBorders>
           <w:top w:val="single" w:sz="4" w:space="0" w:color="000001"/>
           <w:left w:val="single" w:sz="4" w:space="0" w:color="000001"/>
@@ -323,23 +318,23 @@
         </w:tblBorders>
         <w:tblCellMar>
           <w:top w:w="0" w:type="dxa"/>
-          <w:left w:w="93" w:type="dxa"/>
+          <w:left w:w="88" w:type="dxa"/>
           <w:bottom w:w="0" w:type="dxa"/>
           <w:right w:w="108" w:type="dxa"/>
         </w:tblCellMar>
         <w:tblLook w:val="0400"/>
       </w:tblPr>
       <w:tblGrid>
-        <w:gridCol w:w="347"/>
-        <w:gridCol w:w="3000"/>
-        <w:gridCol w:w="3000"/>
-        <w:gridCol w:w="2945"/>
+        <w:gridCol w:w="367"/>
+        <w:gridCol w:w="3182"/>
+        <w:gridCol w:w="3182"/>
+        <w:gridCol w:w="3122"/>
       </w:tblGrid>
       <w:tr>
         <w:trPr/>
         <w:tc>
           <w:tcPr>
-            <w:tcW w:w="9292" w:type="dxa"/>
+            <w:tcW w:w="9853" w:type="dxa"/>
             <w:gridSpan w:val="4"/>
             <w:tcBorders>
               <w:top w:val="single" w:sz="4" w:space="0" w:color="000001"/>
@@ -351,7 +346,7 @@
             </w:tcBorders>
             <w:shd w:fill="000000"/>
             <w:tcMar>
-              <w:left w:w="93" w:type="dxa"/>
+              <w:left w:w="88" w:type="dxa"/>
             </w:tcMar>
           </w:tcPr>
           <w:p>
@@ -368,545 +363,7 @@
                 <w:sz w:val="16"/>
                 <w:szCs w:val="16"/>
               </w:rPr>
-              <w:t xml:space="preserve">TEM 01 - </w:t>
-            </w:r>
-            <w:r>
-              <w:rPr>
-                <w:b/>
-                <w:color w:val="FFFFFF"/>
-                <w:sz w:val="16"/>
-                <w:szCs w:val="16"/>
-              </w:rPr>
-              <w:t>EFETUAR LOGIN COM SUCESSO</w:t>
-            </w:r>
-          </w:p>
-        </w:tc>
-      </w:tr>
-      <w:tr>
-        <w:trPr/>
-        <w:tc>
-          <w:tcPr>
-            <w:tcW w:w="347" w:type="dxa"/>
-            <w:tcBorders>
-              <w:top w:val="single" w:sz="4" w:space="0" w:color="000001"/>
-              <w:left w:val="single" w:sz="4" w:space="0" w:color="000001"/>
-              <w:bottom w:val="single" w:sz="4" w:space="0" w:color="000001"/>
-              <w:right w:val="single" w:sz="4" w:space="0" w:color="000001"/>
-              <w:insideH w:val="single" w:sz="4" w:space="0" w:color="000001"/>
-              <w:insideV w:val="single" w:sz="4" w:space="0" w:color="000001"/>
-            </w:tcBorders>
-            <w:shd w:fill="BFBFBF"/>
-          </w:tcPr>
-          <w:p>
-            <w:pPr>
-              <w:pStyle w:val="Normal"/>
-              <w:spacing w:lineRule="auto" w:line="276" w:before="0" w:after="200"/>
-              <w:rPr/>
-            </w:pPr>
-            <w:r>
-              <w:rPr>
-                <w:b/>
-                <w:sz w:val="16"/>
-                <w:szCs w:val="16"/>
-              </w:rPr>
-              <w:t xml:space="preserve"># </w:t>
-            </w:r>
-          </w:p>
-        </w:tc>
-        <w:tc>
-          <w:tcPr>
-            <w:tcW w:w="3000" w:type="dxa"/>
-            <w:tcBorders>
-              <w:top w:val="single" w:sz="4" w:space="0" w:color="000001"/>
-              <w:left w:val="single" w:sz="4" w:space="0" w:color="000001"/>
-              <w:bottom w:val="single" w:sz="4" w:space="0" w:color="000001"/>
-              <w:right w:val="single" w:sz="4" w:space="0" w:color="000001"/>
-              <w:insideH w:val="single" w:sz="4" w:space="0" w:color="000001"/>
-              <w:insideV w:val="single" w:sz="4" w:space="0" w:color="000001"/>
-            </w:tcBorders>
-            <w:shd w:fill="BFBFBF"/>
-            <w:tcMar>
-              <w:left w:w="88" w:type="dxa"/>
-            </w:tcMar>
-          </w:tcPr>
-          <w:p>
-            <w:pPr>
-              <w:pStyle w:val="Normal"/>
-              <w:spacing w:lineRule="auto" w:line="276" w:before="0" w:after="200"/>
-              <w:rPr/>
-            </w:pPr>
-            <w:r>
-              <w:rPr>
-                <w:b/>
-                <w:sz w:val="16"/>
-                <w:szCs w:val="16"/>
-              </w:rPr>
-              <w:t>DESCRIÇÃO DA SITUAÇÃO</w:t>
-            </w:r>
-          </w:p>
-        </w:tc>
-        <w:tc>
-          <w:tcPr>
-            <w:tcW w:w="3000" w:type="dxa"/>
-            <w:tcBorders>
-              <w:top w:val="single" w:sz="4" w:space="0" w:color="000001"/>
-              <w:left w:val="single" w:sz="4" w:space="0" w:color="000001"/>
-              <w:bottom w:val="single" w:sz="4" w:space="0" w:color="000001"/>
-              <w:right w:val="single" w:sz="4" w:space="0" w:color="000001"/>
-              <w:insideH w:val="single" w:sz="4" w:space="0" w:color="000001"/>
-              <w:insideV w:val="single" w:sz="4" w:space="0" w:color="000001"/>
-            </w:tcBorders>
-            <w:shd w:fill="BFBFBF"/>
-            <w:tcMar>
-              <w:left w:w="88" w:type="dxa"/>
-            </w:tcMar>
-          </w:tcPr>
-          <w:p>
-            <w:pPr>
-              <w:pStyle w:val="Normal"/>
-              <w:spacing w:lineRule="auto" w:line="276" w:before="0" w:after="200"/>
-              <w:rPr/>
-            </w:pPr>
-            <w:r>
-              <w:rPr>
-                <w:b/>
-                <w:sz w:val="16"/>
-                <w:szCs w:val="16"/>
-              </w:rPr>
-              <w:t>ENTRADAS PARA A SITUAÇÃO</w:t>
-            </w:r>
-          </w:p>
-        </w:tc>
-        <w:tc>
-          <w:tcPr>
-            <w:tcW w:w="2945" w:type="dxa"/>
-            <w:tcBorders>
-              <w:top w:val="single" w:sz="4" w:space="0" w:color="000001"/>
-              <w:left w:val="single" w:sz="4" w:space="0" w:color="000001"/>
-              <w:bottom w:val="single" w:sz="4" w:space="0" w:color="000001"/>
-              <w:right w:val="single" w:sz="4" w:space="0" w:color="000001"/>
-              <w:insideH w:val="single" w:sz="4" w:space="0" w:color="000001"/>
-              <w:insideV w:val="single" w:sz="4" w:space="0" w:color="000001"/>
-            </w:tcBorders>
-            <w:shd w:fill="BFBFBF"/>
-            <w:tcMar>
-              <w:left w:w="88" w:type="dxa"/>
-            </w:tcMar>
-          </w:tcPr>
-          <w:p>
-            <w:pPr>
-              <w:pStyle w:val="Normal"/>
-              <w:spacing w:lineRule="auto" w:line="276" w:before="0" w:after="200"/>
-              <w:rPr/>
-            </w:pPr>
-            <w:r>
-              <w:rPr>
-                <w:b/>
-                <w:sz w:val="16"/>
-                <w:szCs w:val="16"/>
-              </w:rPr>
-              <w:t>RESULTADO RESULTADO</w:t>
-            </w:r>
-          </w:p>
-        </w:tc>
-      </w:tr>
-      <w:tr>
-        <w:trPr>
-          <w:trHeight w:val="480" w:hRule="atLeast"/>
-        </w:trPr>
-        <w:tc>
-          <w:tcPr>
-            <w:tcW w:w="347" w:type="dxa"/>
-            <w:tcBorders>
-              <w:top w:val="single" w:sz="4" w:space="0" w:color="000001"/>
-              <w:left w:val="single" w:sz="4" w:space="0" w:color="000001"/>
-              <w:bottom w:val="single" w:sz="4" w:space="0" w:color="000001"/>
-              <w:right w:val="single" w:sz="4" w:space="0" w:color="000001"/>
-              <w:insideH w:val="single" w:sz="4" w:space="0" w:color="000001"/>
-              <w:insideV w:val="single" w:sz="4" w:space="0" w:color="000001"/>
-            </w:tcBorders>
-            <w:shd w:fill="auto" w:val="clear"/>
-          </w:tcPr>
-          <w:p>
-            <w:pPr>
-              <w:pStyle w:val="Normal"/>
-              <w:spacing w:lineRule="auto" w:line="276" w:before="0" w:after="200"/>
-              <w:rPr/>
-            </w:pPr>
-            <w:r>
-              <w:rPr>
-                <w:sz w:val="20"/>
-                <w:szCs w:val="20"/>
-              </w:rPr>
-              <w:t>1</w:t>
-            </w:r>
-          </w:p>
-        </w:tc>
-        <w:tc>
-          <w:tcPr>
-            <w:tcW w:w="3000" w:type="dxa"/>
-            <w:tcBorders>
-              <w:top w:val="single" w:sz="4" w:space="0" w:color="000001"/>
-              <w:left w:val="single" w:sz="4" w:space="0" w:color="000001"/>
-              <w:bottom w:val="single" w:sz="4" w:space="0" w:color="000001"/>
-              <w:right w:val="single" w:sz="4" w:space="0" w:color="000001"/>
-              <w:insideH w:val="single" w:sz="4" w:space="0" w:color="000001"/>
-              <w:insideV w:val="single" w:sz="4" w:space="0" w:color="000001"/>
-            </w:tcBorders>
-            <w:shd w:fill="auto" w:val="clear"/>
-            <w:tcMar>
-              <w:left w:w="88" w:type="dxa"/>
-            </w:tcMar>
-          </w:tcPr>
-          <w:p>
-            <w:pPr>
-              <w:pStyle w:val="Normal"/>
-              <w:spacing w:lineRule="auto" w:line="276" w:before="0" w:after="200"/>
-              <w:rPr>
-                <w:sz w:val="20"/>
-                <w:szCs w:val="20"/>
-              </w:rPr>
-            </w:pPr>
-            <w:r>
-              <w:rPr>
-                <w:sz w:val="20"/>
-                <w:szCs w:val="20"/>
-              </w:rPr>
-              <w:t>Abrir página de login</w:t>
-            </w:r>
-          </w:p>
-        </w:tc>
-        <w:tc>
-          <w:tcPr>
-            <w:tcW w:w="3000" w:type="dxa"/>
-            <w:tcBorders>
-              <w:top w:val="single" w:sz="4" w:space="0" w:color="000001"/>
-              <w:left w:val="single" w:sz="4" w:space="0" w:color="000001"/>
-              <w:bottom w:val="single" w:sz="4" w:space="0" w:color="000001"/>
-              <w:right w:val="single" w:sz="4" w:space="0" w:color="000001"/>
-              <w:insideH w:val="single" w:sz="4" w:space="0" w:color="000001"/>
-              <w:insideV w:val="single" w:sz="4" w:space="0" w:color="000001"/>
-            </w:tcBorders>
-            <w:shd w:fill="auto" w:val="clear"/>
-            <w:tcMar>
-              <w:left w:w="88" w:type="dxa"/>
-            </w:tcMar>
-          </w:tcPr>
-          <w:p>
-            <w:pPr>
-              <w:pStyle w:val="Normal"/>
-              <w:spacing w:lineRule="auto" w:line="276" w:before="0" w:after="200"/>
-              <w:rPr>
-                <w:sz w:val="20"/>
-                <w:szCs w:val="20"/>
-              </w:rPr>
-            </w:pPr>
-            <w:r>
-              <w:rPr>
-                <w:sz w:val="20"/>
-                <w:szCs w:val="20"/>
-              </w:rPr>
-              <w:t>-</w:t>
-            </w:r>
-          </w:p>
-        </w:tc>
-        <w:tc>
-          <w:tcPr>
-            <w:tcW w:w="2945" w:type="dxa"/>
-            <w:tcBorders>
-              <w:top w:val="single" w:sz="4" w:space="0" w:color="000001"/>
-              <w:left w:val="single" w:sz="4" w:space="0" w:color="000001"/>
-              <w:bottom w:val="single" w:sz="4" w:space="0" w:color="000001"/>
-              <w:right w:val="single" w:sz="4" w:space="0" w:color="000001"/>
-              <w:insideH w:val="single" w:sz="4" w:space="0" w:color="000001"/>
-              <w:insideV w:val="single" w:sz="4" w:space="0" w:color="000001"/>
-            </w:tcBorders>
-            <w:shd w:fill="auto" w:val="clear"/>
-            <w:tcMar>
-              <w:left w:w="88" w:type="dxa"/>
-            </w:tcMar>
-          </w:tcPr>
-          <w:p>
-            <w:pPr>
-              <w:pStyle w:val="Normal"/>
-              <w:spacing w:lineRule="auto" w:line="276" w:before="0" w:after="200"/>
-              <w:rPr>
-                <w:sz w:val="20"/>
-                <w:szCs w:val="20"/>
-              </w:rPr>
-            </w:pPr>
-            <w:r>
-              <w:rPr>
-                <w:sz w:val="20"/>
-                <w:szCs w:val="20"/>
-              </w:rPr>
-              <w:t>Página de login</w:t>
-            </w:r>
-          </w:p>
-        </w:tc>
-      </w:tr>
-      <w:tr>
-        <w:trPr>
-          <w:trHeight w:val="480" w:hRule="atLeast"/>
-        </w:trPr>
-        <w:tc>
-          <w:tcPr>
-            <w:tcW w:w="347" w:type="dxa"/>
-            <w:tcBorders>
-              <w:top w:val="single" w:sz="4" w:space="0" w:color="000001"/>
-              <w:left w:val="single" w:sz="4" w:space="0" w:color="000001"/>
-              <w:bottom w:val="single" w:sz="4" w:space="0" w:color="000001"/>
-              <w:right w:val="single" w:sz="4" w:space="0" w:color="000001"/>
-              <w:insideH w:val="single" w:sz="4" w:space="0" w:color="000001"/>
-              <w:insideV w:val="single" w:sz="4" w:space="0" w:color="000001"/>
-            </w:tcBorders>
-            <w:shd w:fill="auto" w:val="clear"/>
-          </w:tcPr>
-          <w:p>
-            <w:pPr>
-              <w:pStyle w:val="Normal"/>
-              <w:spacing w:lineRule="auto" w:line="276" w:before="0" w:after="200"/>
-              <w:rPr/>
-            </w:pPr>
-            <w:r>
-              <w:rPr>
-                <w:sz w:val="20"/>
-                <w:szCs w:val="20"/>
-              </w:rPr>
-              <w:t>2</w:t>
-            </w:r>
-          </w:p>
-        </w:tc>
-        <w:tc>
-          <w:tcPr>
-            <w:tcW w:w="3000" w:type="dxa"/>
-            <w:tcBorders>
-              <w:top w:val="single" w:sz="4" w:space="0" w:color="000001"/>
-              <w:left w:val="single" w:sz="4" w:space="0" w:color="000001"/>
-              <w:bottom w:val="single" w:sz="4" w:space="0" w:color="000001"/>
-              <w:right w:val="single" w:sz="4" w:space="0" w:color="000001"/>
-              <w:insideH w:val="single" w:sz="4" w:space="0" w:color="000001"/>
-              <w:insideV w:val="single" w:sz="4" w:space="0" w:color="000001"/>
-            </w:tcBorders>
-            <w:shd w:fill="auto" w:val="clear"/>
-            <w:tcMar>
-              <w:left w:w="88" w:type="dxa"/>
-            </w:tcMar>
-          </w:tcPr>
-          <w:p>
-            <w:pPr>
-              <w:pStyle w:val="Normal"/>
-              <w:spacing w:lineRule="auto" w:line="276" w:before="0" w:after="200"/>
-              <w:rPr>
-                <w:sz w:val="20"/>
-                <w:szCs w:val="20"/>
-              </w:rPr>
-            </w:pPr>
-            <w:r>
-              <w:rPr>
-                <w:sz w:val="20"/>
-                <w:szCs w:val="20"/>
-              </w:rPr>
-              <w:t>Digitar nome de usuário e senha existente</w:t>
-            </w:r>
-          </w:p>
-        </w:tc>
-        <w:tc>
-          <w:tcPr>
-            <w:tcW w:w="3000" w:type="dxa"/>
-            <w:tcBorders>
-              <w:top w:val="single" w:sz="4" w:space="0" w:color="000001"/>
-              <w:left w:val="single" w:sz="4" w:space="0" w:color="000001"/>
-              <w:bottom w:val="single" w:sz="4" w:space="0" w:color="000001"/>
-              <w:right w:val="single" w:sz="4" w:space="0" w:color="000001"/>
-              <w:insideH w:val="single" w:sz="4" w:space="0" w:color="000001"/>
-              <w:insideV w:val="single" w:sz="4" w:space="0" w:color="000001"/>
-            </w:tcBorders>
-            <w:shd w:fill="auto" w:val="clear"/>
-            <w:tcMar>
-              <w:left w:w="88" w:type="dxa"/>
-            </w:tcMar>
-          </w:tcPr>
-          <w:p>
-            <w:pPr>
-              <w:pStyle w:val="Normal"/>
-              <w:spacing w:lineRule="auto" w:line="276" w:before="0" w:after="200"/>
-              <w:rPr>
-                <w:sz w:val="20"/>
-                <w:szCs w:val="20"/>
-              </w:rPr>
-            </w:pPr>
-            <w:r>
-              <w:rPr>
-                <w:sz w:val="20"/>
-                <w:szCs w:val="20"/>
-              </w:rPr>
-              <w:t xml:space="preserve">- </w:t>
-            </w:r>
-            <w:r>
-              <w:rPr>
-                <w:sz w:val="20"/>
-                <w:szCs w:val="20"/>
-              </w:rPr>
-              <w:t>admin</w:t>
-            </w:r>
-          </w:p>
-          <w:p>
-            <w:pPr>
-              <w:pStyle w:val="Normal"/>
-              <w:spacing w:lineRule="auto" w:line="276" w:before="0" w:after="200"/>
-              <w:rPr>
-                <w:sz w:val="20"/>
-                <w:szCs w:val="20"/>
-              </w:rPr>
-            </w:pPr>
-            <w:r>
-              <w:rPr>
-                <w:sz w:val="20"/>
-                <w:szCs w:val="20"/>
-              </w:rPr>
-              <w:t>-</w:t>
-            </w:r>
-            <w:r>
-              <w:rPr>
-                <w:sz w:val="20"/>
-                <w:szCs w:val="20"/>
-              </w:rPr>
-              <w:t>admin</w:t>
-            </w:r>
-          </w:p>
-        </w:tc>
-        <w:tc>
-          <w:tcPr>
-            <w:tcW w:w="2945" w:type="dxa"/>
-            <w:tcBorders>
-              <w:top w:val="single" w:sz="4" w:space="0" w:color="000001"/>
-              <w:left w:val="single" w:sz="4" w:space="0" w:color="000001"/>
-              <w:bottom w:val="single" w:sz="4" w:space="0" w:color="000001"/>
-              <w:right w:val="single" w:sz="4" w:space="0" w:color="000001"/>
-              <w:insideH w:val="single" w:sz="4" w:space="0" w:color="000001"/>
-              <w:insideV w:val="single" w:sz="4" w:space="0" w:color="000001"/>
-            </w:tcBorders>
-            <w:shd w:fill="auto" w:val="clear"/>
-            <w:tcMar>
-              <w:left w:w="88" w:type="dxa"/>
-            </w:tcMar>
-          </w:tcPr>
-          <w:p>
-            <w:pPr>
-              <w:pStyle w:val="Normal"/>
-              <w:spacing w:lineRule="auto" w:line="276" w:before="0" w:after="200"/>
-              <w:rPr>
-                <w:sz w:val="20"/>
-                <w:szCs w:val="20"/>
-              </w:rPr>
-            </w:pPr>
-            <w:r>
-              <w:rPr>
-                <w:sz w:val="20"/>
-                <w:szCs w:val="20"/>
-              </w:rPr>
-              <w:t>Pagina inicial do sistema</w:t>
-            </w:r>
-          </w:p>
-        </w:tc>
-      </w:tr>
-    </w:tbl>
-    <w:p>
-      <w:pPr>
-        <w:pStyle w:val="Normal"/>
-        <w:spacing w:lineRule="auto" w:line="276" w:before="0" w:after="200"/>
-        <w:jc w:val="both"/>
-        <w:rPr>
-          <w:u w:val="double"/>
-        </w:rPr>
-      </w:pPr>
-      <w:r>
-        <w:rPr>
-          <w:u w:val="double"/>
-        </w:rPr>
-      </w:r>
-    </w:p>
-    <w:tbl>
-      <w:tblPr>
-        <w:tblStyle w:val="Table102"/>
-        <w:tblW w:w="9854" w:type="dxa"/>
-        <w:jc w:val="left"/>
-        <w:tblInd w:w="-125" w:type="dxa"/>
-        <w:tblBorders>
-          <w:top w:val="single" w:sz="4" w:space="0" w:color="000001"/>
-          <w:left w:val="single" w:sz="4" w:space="0" w:color="000001"/>
-          <w:bottom w:val="single" w:sz="4" w:space="0" w:color="000001"/>
-          <w:right w:val="single" w:sz="4" w:space="0" w:color="000001"/>
-          <w:insideH w:val="single" w:sz="4" w:space="0" w:color="000001"/>
-          <w:insideV w:val="single" w:sz="4" w:space="0" w:color="000001"/>
-        </w:tblBorders>
-        <w:tblCellMar>
-          <w:top w:w="0" w:type="dxa"/>
-          <w:left w:w="93" w:type="dxa"/>
-          <w:bottom w:w="0" w:type="dxa"/>
-          <w:right w:w="108" w:type="dxa"/>
-        </w:tblCellMar>
-        <w:tblLook w:val="0400"/>
-      </w:tblPr>
-      <w:tblGrid>
-        <w:gridCol w:w="367"/>
-        <w:gridCol w:w="3182"/>
-        <w:gridCol w:w="3181"/>
-        <w:gridCol w:w="3124"/>
-      </w:tblGrid>
-      <w:tr>
-        <w:trPr/>
-        <w:tc>
-          <w:tcPr>
-            <w:tcW w:w="9854" w:type="dxa"/>
-            <w:gridSpan w:val="4"/>
-            <w:tcBorders>
-              <w:top w:val="single" w:sz="4" w:space="0" w:color="000001"/>
-              <w:left w:val="single" w:sz="4" w:space="0" w:color="000001"/>
-              <w:bottom w:val="single" w:sz="4" w:space="0" w:color="000001"/>
-              <w:right w:val="single" w:sz="4" w:space="0" w:color="000001"/>
-              <w:insideH w:val="single" w:sz="4" w:space="0" w:color="000001"/>
-              <w:insideV w:val="single" w:sz="4" w:space="0" w:color="000001"/>
-            </w:tcBorders>
-            <w:shd w:fill="000000"/>
-            <w:tcMar>
-              <w:left w:w="93" w:type="dxa"/>
-            </w:tcMar>
-          </w:tcPr>
-          <w:p>
-            <w:pPr>
-              <w:pStyle w:val="Normal"/>
-              <w:spacing w:lineRule="auto" w:line="276" w:before="0" w:after="200"/>
-              <w:jc w:val="center"/>
-              <w:rPr/>
-            </w:pPr>
-            <w:r>
-              <w:rPr>
-                <w:b/>
-                <w:color w:val="FFFFFF"/>
-                <w:sz w:val="16"/>
-                <w:szCs w:val="16"/>
-              </w:rPr>
-              <w:t xml:space="preserve">TEM 02 - </w:t>
-            </w:r>
-            <w:r>
-              <w:rPr>
-                <w:b/>
-                <w:color w:val="FFFFFF"/>
-                <w:sz w:val="16"/>
-                <w:szCs w:val="16"/>
-              </w:rPr>
-              <w:t xml:space="preserve">EFETUAR LOGIN COM </w:t>
-            </w:r>
-            <w:r>
-              <w:rPr>
-                <w:b/>
-                <w:color w:val="FFFFFF"/>
-                <w:sz w:val="16"/>
-                <w:szCs w:val="16"/>
-              </w:rPr>
-              <w:t>USUÁRIO QUE NÃO EXISTE</w:t>
+              <w:t>TEM 01 - EFETUAR LOGIN COM SUCESSO</w:t>
             </w:r>
           </w:p>
         </w:tc>
@@ -955,7 +412,7 @@
             </w:tcBorders>
             <w:shd w:fill="BFBFBF"/>
             <w:tcMar>
-              <w:left w:w="88" w:type="dxa"/>
+              <w:left w:w="83" w:type="dxa"/>
             </w:tcMar>
           </w:tcPr>
           <w:p>
@@ -976,7 +433,7 @@
         </w:tc>
         <w:tc>
           <w:tcPr>
-            <w:tcW w:w="3181" w:type="dxa"/>
+            <w:tcW w:w="3182" w:type="dxa"/>
             <w:tcBorders>
               <w:top w:val="single" w:sz="4" w:space="0" w:color="000001"/>
               <w:left w:val="single" w:sz="4" w:space="0" w:color="000001"/>
@@ -987,7 +444,7 @@
             </w:tcBorders>
             <w:shd w:fill="BFBFBF"/>
             <w:tcMar>
-              <w:left w:w="88" w:type="dxa"/>
+              <w:left w:w="83" w:type="dxa"/>
             </w:tcMar>
           </w:tcPr>
           <w:p>
@@ -1008,7 +465,7 @@
         </w:tc>
         <w:tc>
           <w:tcPr>
-            <w:tcW w:w="3124" w:type="dxa"/>
+            <w:tcW w:w="3122" w:type="dxa"/>
             <w:tcBorders>
               <w:top w:val="single" w:sz="4" w:space="0" w:color="000001"/>
               <w:left w:val="single" w:sz="4" w:space="0" w:color="000001"/>
@@ -1019,7 +476,7 @@
             </w:tcBorders>
             <w:shd w:fill="BFBFBF"/>
             <w:tcMar>
-              <w:left w:w="88" w:type="dxa"/>
+              <w:left w:w="83" w:type="dxa"/>
             </w:tcMar>
           </w:tcPr>
           <w:p>
@@ -1084,7 +541,7 @@
             </w:tcBorders>
             <w:shd w:fill="auto" w:val="clear"/>
             <w:tcMar>
-              <w:left w:w="88" w:type="dxa"/>
+              <w:left w:w="83" w:type="dxa"/>
             </w:tcMar>
           </w:tcPr>
           <w:p>
@@ -1107,7 +564,7 @@
         </w:tc>
         <w:tc>
           <w:tcPr>
-            <w:tcW w:w="3181" w:type="dxa"/>
+            <w:tcW w:w="3182" w:type="dxa"/>
             <w:tcBorders>
               <w:top w:val="single" w:sz="4" w:space="0" w:color="000001"/>
               <w:left w:val="single" w:sz="4" w:space="0" w:color="000001"/>
@@ -1118,7 +575,7 @@
             </w:tcBorders>
             <w:shd w:fill="auto" w:val="clear"/>
             <w:tcMar>
-              <w:left w:w="88" w:type="dxa"/>
+              <w:left w:w="83" w:type="dxa"/>
             </w:tcMar>
           </w:tcPr>
           <w:p>
@@ -1141,7 +598,7 @@
         </w:tc>
         <w:tc>
           <w:tcPr>
-            <w:tcW w:w="3124" w:type="dxa"/>
+            <w:tcW w:w="3122" w:type="dxa"/>
             <w:tcBorders>
               <w:top w:val="single" w:sz="4" w:space="0" w:color="000001"/>
               <w:left w:val="single" w:sz="4" w:space="0" w:color="000001"/>
@@ -1152,7 +609,7 @@
             </w:tcBorders>
             <w:shd w:fill="auto" w:val="clear"/>
             <w:tcMar>
-              <w:left w:w="88" w:type="dxa"/>
+              <w:left w:w="83" w:type="dxa"/>
             </w:tcMar>
           </w:tcPr>
           <w:p>
@@ -1169,7 +626,7 @@
                 <w:sz w:val="20"/>
                 <w:szCs w:val="20"/>
               </w:rPr>
-              <w:t>Página: Login</w:t>
+              <w:t>Página de login</w:t>
             </w:r>
           </w:p>
         </w:tc>
@@ -1219,7 +676,508 @@
             </w:tcBorders>
             <w:shd w:fill="auto" w:val="clear"/>
             <w:tcMar>
+              <w:left w:w="83" w:type="dxa"/>
+            </w:tcMar>
+          </w:tcPr>
+          <w:p>
+            <w:pPr>
+              <w:pStyle w:val="Normal"/>
+              <w:spacing w:lineRule="auto" w:line="276" w:before="0" w:after="200"/>
+              <w:rPr>
+                <w:sz w:val="20"/>
+                <w:szCs w:val="20"/>
+              </w:rPr>
+            </w:pPr>
+            <w:r>
+              <w:rPr>
+                <w:sz w:val="20"/>
+                <w:szCs w:val="20"/>
+              </w:rPr>
+              <w:t>Digitar nome de usuário e senha existente</w:t>
+            </w:r>
+          </w:p>
+        </w:tc>
+        <w:tc>
+          <w:tcPr>
+            <w:tcW w:w="3182" w:type="dxa"/>
+            <w:tcBorders>
+              <w:top w:val="single" w:sz="4" w:space="0" w:color="000001"/>
+              <w:left w:val="single" w:sz="4" w:space="0" w:color="000001"/>
+              <w:bottom w:val="single" w:sz="4" w:space="0" w:color="000001"/>
+              <w:right w:val="single" w:sz="4" w:space="0" w:color="000001"/>
+              <w:insideH w:val="single" w:sz="4" w:space="0" w:color="000001"/>
+              <w:insideV w:val="single" w:sz="4" w:space="0" w:color="000001"/>
+            </w:tcBorders>
+            <w:shd w:fill="auto" w:val="clear"/>
+            <w:tcMar>
+              <w:left w:w="83" w:type="dxa"/>
+            </w:tcMar>
+          </w:tcPr>
+          <w:p>
+            <w:pPr>
+              <w:pStyle w:val="Normal"/>
+              <w:spacing w:lineRule="auto" w:line="276" w:before="0" w:after="200"/>
+              <w:rPr>
+                <w:sz w:val="20"/>
+                <w:szCs w:val="20"/>
+              </w:rPr>
+            </w:pPr>
+            <w:r>
+              <w:rPr>
+                <w:sz w:val="20"/>
+                <w:szCs w:val="20"/>
+              </w:rPr>
+              <w:t>- admin</w:t>
+            </w:r>
+          </w:p>
+          <w:p>
+            <w:pPr>
+              <w:pStyle w:val="Normal"/>
+              <w:spacing w:lineRule="auto" w:line="276" w:before="0" w:after="200"/>
+              <w:rPr/>
+            </w:pPr>
+            <w:r>
+              <w:rPr>
+                <w:sz w:val="20"/>
+                <w:szCs w:val="20"/>
+              </w:rPr>
+              <w:t>-admin</w:t>
+            </w:r>
+            <w:r>
+              <w:rPr>
+                <w:sz w:val="20"/>
+                <w:szCs w:val="20"/>
+              </w:rPr>
+              <w:t>20</w:t>
+            </w:r>
+          </w:p>
+        </w:tc>
+        <w:tc>
+          <w:tcPr>
+            <w:tcW w:w="3122" w:type="dxa"/>
+            <w:tcBorders>
+              <w:top w:val="single" w:sz="4" w:space="0" w:color="000001"/>
+              <w:left w:val="single" w:sz="4" w:space="0" w:color="000001"/>
+              <w:bottom w:val="single" w:sz="4" w:space="0" w:color="000001"/>
+              <w:right w:val="single" w:sz="4" w:space="0" w:color="000001"/>
+              <w:insideH w:val="single" w:sz="4" w:space="0" w:color="000001"/>
+              <w:insideV w:val="single" w:sz="4" w:space="0" w:color="000001"/>
+            </w:tcBorders>
+            <w:shd w:fill="auto" w:val="clear"/>
+            <w:tcMar>
+              <w:left w:w="83" w:type="dxa"/>
+            </w:tcMar>
+          </w:tcPr>
+          <w:p>
+            <w:pPr>
+              <w:pStyle w:val="Normal"/>
+              <w:spacing w:lineRule="auto" w:line="276" w:before="0" w:after="200"/>
+              <w:rPr>
+                <w:sz w:val="20"/>
+                <w:szCs w:val="20"/>
+              </w:rPr>
+            </w:pPr>
+            <w:r>
+              <w:rPr>
+                <w:sz w:val="20"/>
+                <w:szCs w:val="20"/>
+              </w:rPr>
+              <w:t>Pagina inicial do sistema</w:t>
+            </w:r>
+          </w:p>
+        </w:tc>
+      </w:tr>
+    </w:tbl>
+    <w:p>
+      <w:pPr>
+        <w:pStyle w:val="Normal"/>
+        <w:spacing w:lineRule="auto" w:line="276" w:before="0" w:after="200"/>
+        <w:jc w:val="both"/>
+        <w:rPr>
+          <w:u w:val="double"/>
+        </w:rPr>
+      </w:pPr>
+      <w:r>
+        <w:rPr>
+          <w:u w:val="double"/>
+        </w:rPr>
+      </w:r>
+    </w:p>
+    <w:tbl>
+      <w:tblPr>
+        <w:tblStyle w:val="Table102"/>
+        <w:tblW w:w="9854" w:type="dxa"/>
+        <w:jc w:val="left"/>
+        <w:tblInd w:w="-130" w:type="dxa"/>
+        <w:tblBorders>
+          <w:top w:val="single" w:sz="4" w:space="0" w:color="000001"/>
+          <w:left w:val="single" w:sz="4" w:space="0" w:color="000001"/>
+          <w:bottom w:val="single" w:sz="4" w:space="0" w:color="000001"/>
+          <w:right w:val="single" w:sz="4" w:space="0" w:color="000001"/>
+          <w:insideH w:val="single" w:sz="4" w:space="0" w:color="000001"/>
+          <w:insideV w:val="single" w:sz="4" w:space="0" w:color="000001"/>
+        </w:tblBorders>
+        <w:tblCellMar>
+          <w:top w:w="0" w:type="dxa"/>
+          <w:left w:w="88" w:type="dxa"/>
+          <w:bottom w:w="0" w:type="dxa"/>
+          <w:right w:w="108" w:type="dxa"/>
+        </w:tblCellMar>
+        <w:tblLook w:val="0400"/>
+      </w:tblPr>
+      <w:tblGrid>
+        <w:gridCol w:w="366"/>
+        <w:gridCol w:w="3182"/>
+        <w:gridCol w:w="3181"/>
+        <w:gridCol w:w="3124"/>
+      </w:tblGrid>
+      <w:tr>
+        <w:trPr/>
+        <w:tc>
+          <w:tcPr>
+            <w:tcW w:w="9853" w:type="dxa"/>
+            <w:gridSpan w:val="4"/>
+            <w:tcBorders>
+              <w:top w:val="single" w:sz="4" w:space="0" w:color="000001"/>
+              <w:left w:val="single" w:sz="4" w:space="0" w:color="000001"/>
+              <w:bottom w:val="single" w:sz="4" w:space="0" w:color="000001"/>
+              <w:right w:val="single" w:sz="4" w:space="0" w:color="000001"/>
+              <w:insideH w:val="single" w:sz="4" w:space="0" w:color="000001"/>
+              <w:insideV w:val="single" w:sz="4" w:space="0" w:color="000001"/>
+            </w:tcBorders>
+            <w:shd w:fill="000000"/>
+            <w:tcMar>
               <w:left w:w="88" w:type="dxa"/>
+            </w:tcMar>
+          </w:tcPr>
+          <w:p>
+            <w:pPr>
+              <w:pStyle w:val="Normal"/>
+              <w:spacing w:lineRule="auto" w:line="276" w:before="0" w:after="200"/>
+              <w:jc w:val="center"/>
+              <w:rPr/>
+            </w:pPr>
+            <w:r>
+              <w:rPr>
+                <w:b/>
+                <w:color w:val="FFFFFF"/>
+                <w:sz w:val="16"/>
+                <w:szCs w:val="16"/>
+              </w:rPr>
+              <w:t>TEM 02 - EFETUAR LOGIN COM USUÁRIO QUE NÃO EXISTE</w:t>
+            </w:r>
+          </w:p>
+        </w:tc>
+      </w:tr>
+      <w:tr>
+        <w:trPr/>
+        <w:tc>
+          <w:tcPr>
+            <w:tcW w:w="366" w:type="dxa"/>
+            <w:tcBorders>
+              <w:top w:val="single" w:sz="4" w:space="0" w:color="000001"/>
+              <w:left w:val="single" w:sz="4" w:space="0" w:color="000001"/>
+              <w:bottom w:val="single" w:sz="4" w:space="0" w:color="000001"/>
+              <w:right w:val="single" w:sz="4" w:space="0" w:color="000001"/>
+              <w:insideH w:val="single" w:sz="4" w:space="0" w:color="000001"/>
+              <w:insideV w:val="single" w:sz="4" w:space="0" w:color="000001"/>
+            </w:tcBorders>
+            <w:shd w:fill="BFBFBF"/>
+          </w:tcPr>
+          <w:p>
+            <w:pPr>
+              <w:pStyle w:val="Normal"/>
+              <w:spacing w:lineRule="auto" w:line="276" w:before="0" w:after="200"/>
+              <w:rPr/>
+            </w:pPr>
+            <w:r>
+              <w:rPr>
+                <w:b/>
+                <w:sz w:val="16"/>
+                <w:szCs w:val="16"/>
+              </w:rPr>
+              <w:t xml:space="preserve"># </w:t>
+            </w:r>
+          </w:p>
+        </w:tc>
+        <w:tc>
+          <w:tcPr>
+            <w:tcW w:w="3182" w:type="dxa"/>
+            <w:tcBorders>
+              <w:top w:val="single" w:sz="4" w:space="0" w:color="000001"/>
+              <w:left w:val="single" w:sz="4" w:space="0" w:color="000001"/>
+              <w:bottom w:val="single" w:sz="4" w:space="0" w:color="000001"/>
+              <w:right w:val="single" w:sz="4" w:space="0" w:color="000001"/>
+              <w:insideH w:val="single" w:sz="4" w:space="0" w:color="000001"/>
+              <w:insideV w:val="single" w:sz="4" w:space="0" w:color="000001"/>
+            </w:tcBorders>
+            <w:shd w:fill="BFBFBF"/>
+            <w:tcMar>
+              <w:left w:w="83" w:type="dxa"/>
+            </w:tcMar>
+          </w:tcPr>
+          <w:p>
+            <w:pPr>
+              <w:pStyle w:val="Normal"/>
+              <w:spacing w:lineRule="auto" w:line="276" w:before="0" w:after="200"/>
+              <w:rPr/>
+            </w:pPr>
+            <w:r>
+              <w:rPr>
+                <w:b/>
+                <w:sz w:val="16"/>
+                <w:szCs w:val="16"/>
+              </w:rPr>
+              <w:t>DESCRIÇÃO DA SITUAÇÃO</w:t>
+            </w:r>
+          </w:p>
+        </w:tc>
+        <w:tc>
+          <w:tcPr>
+            <w:tcW w:w="3181" w:type="dxa"/>
+            <w:tcBorders>
+              <w:top w:val="single" w:sz="4" w:space="0" w:color="000001"/>
+              <w:left w:val="single" w:sz="4" w:space="0" w:color="000001"/>
+              <w:bottom w:val="single" w:sz="4" w:space="0" w:color="000001"/>
+              <w:right w:val="single" w:sz="4" w:space="0" w:color="000001"/>
+              <w:insideH w:val="single" w:sz="4" w:space="0" w:color="000001"/>
+              <w:insideV w:val="single" w:sz="4" w:space="0" w:color="000001"/>
+            </w:tcBorders>
+            <w:shd w:fill="BFBFBF"/>
+            <w:tcMar>
+              <w:left w:w="83" w:type="dxa"/>
+            </w:tcMar>
+          </w:tcPr>
+          <w:p>
+            <w:pPr>
+              <w:pStyle w:val="Normal"/>
+              <w:spacing w:lineRule="auto" w:line="276" w:before="0" w:after="200"/>
+              <w:rPr/>
+            </w:pPr>
+            <w:r>
+              <w:rPr>
+                <w:b/>
+                <w:sz w:val="16"/>
+                <w:szCs w:val="16"/>
+              </w:rPr>
+              <w:t>ENTRADAS PARA A SITUAÇÃO</w:t>
+            </w:r>
+          </w:p>
+        </w:tc>
+        <w:tc>
+          <w:tcPr>
+            <w:tcW w:w="3124" w:type="dxa"/>
+            <w:tcBorders>
+              <w:top w:val="single" w:sz="4" w:space="0" w:color="000001"/>
+              <w:left w:val="single" w:sz="4" w:space="0" w:color="000001"/>
+              <w:bottom w:val="single" w:sz="4" w:space="0" w:color="000001"/>
+              <w:right w:val="single" w:sz="4" w:space="0" w:color="000001"/>
+              <w:insideH w:val="single" w:sz="4" w:space="0" w:color="000001"/>
+              <w:insideV w:val="single" w:sz="4" w:space="0" w:color="000001"/>
+            </w:tcBorders>
+            <w:shd w:fill="BFBFBF"/>
+            <w:tcMar>
+              <w:left w:w="83" w:type="dxa"/>
+            </w:tcMar>
+          </w:tcPr>
+          <w:p>
+            <w:pPr>
+              <w:pStyle w:val="Normal"/>
+              <w:spacing w:lineRule="auto" w:line="276" w:before="0" w:after="200"/>
+              <w:rPr/>
+            </w:pPr>
+            <w:r>
+              <w:rPr>
+                <w:b/>
+                <w:sz w:val="16"/>
+                <w:szCs w:val="16"/>
+              </w:rPr>
+              <w:t>RESULTADO RESULTADO</w:t>
+            </w:r>
+          </w:p>
+        </w:tc>
+      </w:tr>
+      <w:tr>
+        <w:trPr>
+          <w:trHeight w:val="480" w:hRule="atLeast"/>
+        </w:trPr>
+        <w:tc>
+          <w:tcPr>
+            <w:tcW w:w="366" w:type="dxa"/>
+            <w:tcBorders>
+              <w:top w:val="single" w:sz="4" w:space="0" w:color="000001"/>
+              <w:left w:val="single" w:sz="4" w:space="0" w:color="000001"/>
+              <w:bottom w:val="single" w:sz="4" w:space="0" w:color="000001"/>
+              <w:right w:val="single" w:sz="4" w:space="0" w:color="000001"/>
+              <w:insideH w:val="single" w:sz="4" w:space="0" w:color="000001"/>
+              <w:insideV w:val="single" w:sz="4" w:space="0" w:color="000001"/>
+            </w:tcBorders>
+            <w:shd w:fill="auto" w:val="clear"/>
+          </w:tcPr>
+          <w:p>
+            <w:pPr>
+              <w:pStyle w:val="Normal"/>
+              <w:spacing w:lineRule="auto" w:line="276" w:before="0" w:after="200"/>
+              <w:rPr/>
+            </w:pPr>
+            <w:r>
+              <w:rPr>
+                <w:sz w:val="20"/>
+                <w:szCs w:val="20"/>
+              </w:rPr>
+              <w:t>1</w:t>
+            </w:r>
+          </w:p>
+        </w:tc>
+        <w:tc>
+          <w:tcPr>
+            <w:tcW w:w="3182" w:type="dxa"/>
+            <w:tcBorders>
+              <w:top w:val="single" w:sz="4" w:space="0" w:color="000001"/>
+              <w:left w:val="single" w:sz="4" w:space="0" w:color="000001"/>
+              <w:bottom w:val="single" w:sz="4" w:space="0" w:color="000001"/>
+              <w:right w:val="single" w:sz="4" w:space="0" w:color="000001"/>
+              <w:insideH w:val="single" w:sz="4" w:space="0" w:color="000001"/>
+              <w:insideV w:val="single" w:sz="4" w:space="0" w:color="000001"/>
+            </w:tcBorders>
+            <w:shd w:fill="auto" w:val="clear"/>
+            <w:tcMar>
+              <w:left w:w="83" w:type="dxa"/>
+            </w:tcMar>
+          </w:tcPr>
+          <w:p>
+            <w:pPr>
+              <w:pStyle w:val="Normal"/>
+              <w:spacing w:lineRule="auto" w:line="276" w:before="0" w:after="200"/>
+              <w:rPr>
+                <w:sz w:val="20"/>
+                <w:szCs w:val="20"/>
+              </w:rPr>
+            </w:pPr>
+            <w:r>
+              <w:rPr>
+                <w:sz w:val="20"/>
+                <w:szCs w:val="20"/>
+              </w:rPr>
+              <w:t>Abrir página de login</w:t>
+            </w:r>
+          </w:p>
+        </w:tc>
+        <w:tc>
+          <w:tcPr>
+            <w:tcW w:w="3181" w:type="dxa"/>
+            <w:tcBorders>
+              <w:top w:val="single" w:sz="4" w:space="0" w:color="000001"/>
+              <w:left w:val="single" w:sz="4" w:space="0" w:color="000001"/>
+              <w:bottom w:val="single" w:sz="4" w:space="0" w:color="000001"/>
+              <w:right w:val="single" w:sz="4" w:space="0" w:color="000001"/>
+              <w:insideH w:val="single" w:sz="4" w:space="0" w:color="000001"/>
+              <w:insideV w:val="single" w:sz="4" w:space="0" w:color="000001"/>
+            </w:tcBorders>
+            <w:shd w:fill="auto" w:val="clear"/>
+            <w:tcMar>
+              <w:left w:w="83" w:type="dxa"/>
+            </w:tcMar>
+          </w:tcPr>
+          <w:p>
+            <w:pPr>
+              <w:pStyle w:val="Normal"/>
+              <w:spacing w:lineRule="auto" w:line="276" w:before="0" w:after="200"/>
+              <w:rPr>
+                <w:sz w:val="20"/>
+                <w:szCs w:val="20"/>
+              </w:rPr>
+            </w:pPr>
+            <w:r>
+              <w:rPr>
+                <w:sz w:val="20"/>
+                <w:szCs w:val="20"/>
+              </w:rPr>
+              <w:t>-</w:t>
+            </w:r>
+          </w:p>
+        </w:tc>
+        <w:tc>
+          <w:tcPr>
+            <w:tcW w:w="3124" w:type="dxa"/>
+            <w:tcBorders>
+              <w:top w:val="single" w:sz="4" w:space="0" w:color="000001"/>
+              <w:left w:val="single" w:sz="4" w:space="0" w:color="000001"/>
+              <w:bottom w:val="single" w:sz="4" w:space="0" w:color="000001"/>
+              <w:right w:val="single" w:sz="4" w:space="0" w:color="000001"/>
+              <w:insideH w:val="single" w:sz="4" w:space="0" w:color="000001"/>
+              <w:insideV w:val="single" w:sz="4" w:space="0" w:color="000001"/>
+            </w:tcBorders>
+            <w:shd w:fill="auto" w:val="clear"/>
+            <w:tcMar>
+              <w:left w:w="83" w:type="dxa"/>
+            </w:tcMar>
+          </w:tcPr>
+          <w:p>
+            <w:pPr>
+              <w:pStyle w:val="Normal"/>
+              <w:spacing w:lineRule="auto" w:line="276" w:before="0" w:after="200"/>
+              <w:rPr>
+                <w:sz w:val="20"/>
+                <w:szCs w:val="20"/>
+              </w:rPr>
+            </w:pPr>
+            <w:r>
+              <w:rPr>
+                <w:sz w:val="20"/>
+                <w:szCs w:val="20"/>
+              </w:rPr>
+              <w:t>Página: Login</w:t>
+            </w:r>
+          </w:p>
+        </w:tc>
+      </w:tr>
+      <w:tr>
+        <w:trPr>
+          <w:trHeight w:val="480" w:hRule="atLeast"/>
+        </w:trPr>
+        <w:tc>
+          <w:tcPr>
+            <w:tcW w:w="366" w:type="dxa"/>
+            <w:tcBorders>
+              <w:top w:val="single" w:sz="4" w:space="0" w:color="000001"/>
+              <w:left w:val="single" w:sz="4" w:space="0" w:color="000001"/>
+              <w:bottom w:val="single" w:sz="4" w:space="0" w:color="000001"/>
+              <w:right w:val="single" w:sz="4" w:space="0" w:color="000001"/>
+              <w:insideH w:val="single" w:sz="4" w:space="0" w:color="000001"/>
+              <w:insideV w:val="single" w:sz="4" w:space="0" w:color="000001"/>
+            </w:tcBorders>
+            <w:shd w:fill="auto" w:val="clear"/>
+          </w:tcPr>
+          <w:p>
+            <w:pPr>
+              <w:pStyle w:val="Normal"/>
+              <w:spacing w:lineRule="auto" w:line="276" w:before="0" w:after="200"/>
+              <w:rPr/>
+            </w:pPr>
+            <w:r>
+              <w:rPr>
+                <w:sz w:val="20"/>
+                <w:szCs w:val="20"/>
+              </w:rPr>
+              <w:t>2</w:t>
+            </w:r>
+          </w:p>
+        </w:tc>
+        <w:tc>
+          <w:tcPr>
+            <w:tcW w:w="3182" w:type="dxa"/>
+            <w:tcBorders>
+              <w:top w:val="single" w:sz="4" w:space="0" w:color="000001"/>
+              <w:left w:val="single" w:sz="4" w:space="0" w:color="000001"/>
+              <w:bottom w:val="single" w:sz="4" w:space="0" w:color="000001"/>
+              <w:right w:val="single" w:sz="4" w:space="0" w:color="000001"/>
+              <w:insideH w:val="single" w:sz="4" w:space="0" w:color="000001"/>
+              <w:insideV w:val="single" w:sz="4" w:space="0" w:color="000001"/>
+            </w:tcBorders>
+            <w:shd w:fill="auto" w:val="clear"/>
+            <w:tcMar>
+              <w:left w:w="83" w:type="dxa"/>
             </w:tcMar>
           </w:tcPr>
           <w:p>
@@ -1253,7 +1211,7 @@
             </w:tcBorders>
             <w:shd w:fill="auto" w:val="clear"/>
             <w:tcMar>
-              <w:left w:w="88" w:type="dxa"/>
+              <w:left w:w="83" w:type="dxa"/>
             </w:tcMar>
           </w:tcPr>
           <w:p>
@@ -1270,14 +1228,7 @@
                 <w:sz w:val="20"/>
                 <w:szCs w:val="20"/>
               </w:rPr>
-              <w:t xml:space="preserve">- </w:t>
-            </w:r>
-            <w:r>
-              <w:rPr>
-                <w:sz w:val="20"/>
-                <w:szCs w:val="20"/>
-              </w:rPr>
-              <w:t>admin1</w:t>
+              <w:t>- admin1</w:t>
             </w:r>
           </w:p>
           <w:p>
@@ -1294,14 +1245,7 @@
                 <w:sz w:val="20"/>
                 <w:szCs w:val="20"/>
               </w:rPr>
-              <w:t>-</w:t>
-            </w:r>
-            <w:r>
-              <w:rPr>
-                <w:sz w:val="20"/>
-                <w:szCs w:val="20"/>
-              </w:rPr>
-              <w:t>admin1</w:t>
+              <w:t>-admin1</w:t>
             </w:r>
           </w:p>
         </w:tc>
@@ -1318,7 +1262,7 @@
             </w:tcBorders>
             <w:shd w:fill="auto" w:val="clear"/>
             <w:tcMar>
-              <w:left w:w="88" w:type="dxa"/>
+              <w:left w:w="83" w:type="dxa"/>
             </w:tcMar>
           </w:tcPr>
           <w:p>
@@ -1355,7 +1299,7 @@
         <w:tblStyle w:val="Table102"/>
         <w:tblW w:w="9854" w:type="dxa"/>
         <w:jc w:val="left"/>
-        <w:tblInd w:w="-125" w:type="dxa"/>
+        <w:tblInd w:w="-130" w:type="dxa"/>
         <w:tblBorders>
           <w:top w:val="single" w:sz="4" w:space="0" w:color="000001"/>
           <w:left w:val="single" w:sz="4" w:space="0" w:color="000001"/>
@@ -1366,14 +1310,14 @@
         </w:tblBorders>
         <w:tblCellMar>
           <w:top w:w="0" w:type="dxa"/>
-          <w:left w:w="93" w:type="dxa"/>
+          <w:left w:w="88" w:type="dxa"/>
           <w:bottom w:w="0" w:type="dxa"/>
           <w:right w:w="108" w:type="dxa"/>
         </w:tblCellMar>
         <w:tblLook w:val="0400"/>
       </w:tblPr>
       <w:tblGrid>
-        <w:gridCol w:w="367"/>
+        <w:gridCol w:w="366"/>
         <w:gridCol w:w="3182"/>
         <w:gridCol w:w="3181"/>
         <w:gridCol w:w="3124"/>
@@ -1382,7 +1326,7 @@
         <w:trPr/>
         <w:tc>
           <w:tcPr>
-            <w:tcW w:w="9854" w:type="dxa"/>
+            <w:tcW w:w="9853" w:type="dxa"/>
             <w:gridSpan w:val="4"/>
             <w:tcBorders>
               <w:top w:val="single" w:sz="4" w:space="0" w:color="000001"/>
@@ -1394,7 +1338,7 @@
             </w:tcBorders>
             <w:shd w:fill="000000"/>
             <w:tcMar>
-              <w:left w:w="93" w:type="dxa"/>
+              <w:left w:w="88" w:type="dxa"/>
             </w:tcMar>
           </w:tcPr>
           <w:p>
@@ -1411,25 +1355,7 @@
                 <w:sz w:val="16"/>
                 <w:szCs w:val="16"/>
               </w:rPr>
-              <w:t xml:space="preserve">TEM 03 - </w:t>
-            </w:r>
-            <w:r>
-              <w:rPr>
-                <w:b/>
-                <w:color w:val="FFFFFF"/>
-                <w:sz w:val="16"/>
-                <w:szCs w:val="16"/>
-              </w:rPr>
-              <w:t xml:space="preserve">EFETUAR LOGIN COM </w:t>
-            </w:r>
-            <w:r>
-              <w:rPr>
-                <w:b/>
-                <w:color w:val="FFFFFF"/>
-                <w:sz w:val="16"/>
-                <w:szCs w:val="16"/>
-              </w:rPr>
-              <w:t>USUÁRIO INATIVO</w:t>
+              <w:t>TEM 03 - EFETUAR LOGIN COM USUÁRIO INATIVO</w:t>
             </w:r>
           </w:p>
         </w:tc>
@@ -1438,7 +1364,7 @@
         <w:trPr/>
         <w:tc>
           <w:tcPr>
-            <w:tcW w:w="367" w:type="dxa"/>
+            <w:tcW w:w="366" w:type="dxa"/>
             <w:tcBorders>
               <w:top w:val="single" w:sz="4" w:space="0" w:color="000001"/>
               <w:left w:val="single" w:sz="4" w:space="0" w:color="000001"/>
@@ -1478,7 +1404,7 @@
             </w:tcBorders>
             <w:shd w:fill="BFBFBF"/>
             <w:tcMar>
-              <w:left w:w="88" w:type="dxa"/>
+              <w:left w:w="83" w:type="dxa"/>
             </w:tcMar>
           </w:tcPr>
           <w:p>
@@ -1510,7 +1436,7 @@
             </w:tcBorders>
             <w:shd w:fill="BFBFBF"/>
             <w:tcMar>
-              <w:left w:w="88" w:type="dxa"/>
+              <w:left w:w="83" w:type="dxa"/>
             </w:tcMar>
           </w:tcPr>
           <w:p>
@@ -1542,7 +1468,7 @@
             </w:tcBorders>
             <w:shd w:fill="BFBFBF"/>
             <w:tcMar>
-              <w:left w:w="88" w:type="dxa"/>
+              <w:left w:w="83" w:type="dxa"/>
             </w:tcMar>
           </w:tcPr>
           <w:p>
@@ -1568,7 +1494,7 @@
         </w:trPr>
         <w:tc>
           <w:tcPr>
-            <w:tcW w:w="367" w:type="dxa"/>
+            <w:tcW w:w="366" w:type="dxa"/>
             <w:tcBorders>
               <w:top w:val="single" w:sz="4" w:space="0" w:color="000001"/>
               <w:left w:val="single" w:sz="4" w:space="0" w:color="000001"/>
@@ -1607,7 +1533,7 @@
             </w:tcBorders>
             <w:shd w:fill="auto" w:val="clear"/>
             <w:tcMar>
-              <w:left w:w="88" w:type="dxa"/>
+              <w:left w:w="83" w:type="dxa"/>
             </w:tcMar>
           </w:tcPr>
           <w:p>
@@ -1641,7 +1567,7 @@
             </w:tcBorders>
             <w:shd w:fill="auto" w:val="clear"/>
             <w:tcMar>
-              <w:left w:w="88" w:type="dxa"/>
+              <w:left w:w="83" w:type="dxa"/>
             </w:tcMar>
           </w:tcPr>
           <w:p>
@@ -1675,7 +1601,7 @@
             </w:tcBorders>
             <w:shd w:fill="auto" w:val="clear"/>
             <w:tcMar>
-              <w:left w:w="88" w:type="dxa"/>
+              <w:left w:w="83" w:type="dxa"/>
             </w:tcMar>
           </w:tcPr>
           <w:p>
@@ -1703,7 +1629,7 @@
         </w:trPr>
         <w:tc>
           <w:tcPr>
-            <w:tcW w:w="367" w:type="dxa"/>
+            <w:tcW w:w="366" w:type="dxa"/>
             <w:tcBorders>
               <w:top w:val="single" w:sz="4" w:space="0" w:color="000001"/>
               <w:left w:val="single" w:sz="4" w:space="0" w:color="000001"/>
@@ -1742,7 +1668,7 @@
             </w:tcBorders>
             <w:shd w:fill="auto" w:val="clear"/>
             <w:tcMar>
-              <w:left w:w="88" w:type="dxa"/>
+              <w:left w:w="83" w:type="dxa"/>
             </w:tcMar>
           </w:tcPr>
           <w:p>
@@ -1776,7 +1702,7 @@
             </w:tcBorders>
             <w:shd w:fill="auto" w:val="clear"/>
             <w:tcMar>
-              <w:left w:w="88" w:type="dxa"/>
+              <w:left w:w="83" w:type="dxa"/>
             </w:tcMar>
           </w:tcPr>
           <w:p>
@@ -1793,14 +1719,7 @@
                 <w:sz w:val="20"/>
                 <w:szCs w:val="20"/>
               </w:rPr>
-              <w:t xml:space="preserve">- </w:t>
-            </w:r>
-            <w:r>
-              <w:rPr>
-                <w:sz w:val="20"/>
-                <w:szCs w:val="20"/>
-              </w:rPr>
-              <w:t>38342795000199</w:t>
+              <w:t>- 38342795000199</w:t>
             </w:r>
           </w:p>
           <w:p>
@@ -1817,14 +1736,7 @@
                 <w:sz w:val="20"/>
                 <w:szCs w:val="20"/>
               </w:rPr>
-              <w:t>-</w:t>
-            </w:r>
-            <w:r>
-              <w:rPr>
-                <w:sz w:val="20"/>
-                <w:szCs w:val="20"/>
-              </w:rPr>
-              <w:t>12345</w:t>
+              <w:t>-12345</w:t>
             </w:r>
           </w:p>
         </w:tc>
@@ -1841,7 +1753,7 @@
             </w:tcBorders>
             <w:shd w:fill="auto" w:val="clear"/>
             <w:tcMar>
-              <w:left w:w="88" w:type="dxa"/>
+              <w:left w:w="83" w:type="dxa"/>
             </w:tcMar>
           </w:tcPr>
           <w:p>
@@ -1878,7 +1790,7 @@
         <w:tblStyle w:val="Table102"/>
         <w:tblW w:w="9854" w:type="dxa"/>
         <w:jc w:val="left"/>
-        <w:tblInd w:w="-125" w:type="dxa"/>
+        <w:tblInd w:w="-130" w:type="dxa"/>
         <w:tblBorders>
           <w:top w:val="single" w:sz="4" w:space="0" w:color="000001"/>
           <w:left w:val="single" w:sz="4" w:space="0" w:color="000001"/>
@@ -1889,14 +1801,14 @@
         </w:tblBorders>
         <w:tblCellMar>
           <w:top w:w="0" w:type="dxa"/>
-          <w:left w:w="93" w:type="dxa"/>
+          <w:left w:w="88" w:type="dxa"/>
           <w:bottom w:w="0" w:type="dxa"/>
           <w:right w:w="108" w:type="dxa"/>
         </w:tblCellMar>
         <w:tblLook w:val="0400"/>
       </w:tblPr>
       <w:tblGrid>
-        <w:gridCol w:w="367"/>
+        <w:gridCol w:w="366"/>
         <w:gridCol w:w="3182"/>
         <w:gridCol w:w="3181"/>
         <w:gridCol w:w="3124"/>
@@ -1905,7 +1817,7 @@
         <w:trPr/>
         <w:tc>
           <w:tcPr>
-            <w:tcW w:w="9854" w:type="dxa"/>
+            <w:tcW w:w="9853" w:type="dxa"/>
             <w:gridSpan w:val="4"/>
             <w:tcBorders>
               <w:top w:val="single" w:sz="4" w:space="0" w:color="000001"/>
@@ -1917,7 +1829,7 @@
             </w:tcBorders>
             <w:shd w:fill="000000"/>
             <w:tcMar>
-              <w:left w:w="93" w:type="dxa"/>
+              <w:left w:w="88" w:type="dxa"/>
             </w:tcMar>
           </w:tcPr>
           <w:p>
@@ -1934,25 +1846,7 @@
                 <w:sz w:val="16"/>
                 <w:szCs w:val="16"/>
               </w:rPr>
-              <w:t xml:space="preserve">TEM 04 - </w:t>
-            </w:r>
-            <w:r>
-              <w:rPr>
-                <w:b/>
-                <w:color w:val="FFFFFF"/>
-                <w:sz w:val="16"/>
-                <w:szCs w:val="16"/>
-              </w:rPr>
-              <w:t xml:space="preserve">EFETUAR LOGIN COM </w:t>
-            </w:r>
-            <w:r>
-              <w:rPr>
-                <w:b/>
-                <w:color w:val="FFFFFF"/>
-                <w:sz w:val="16"/>
-                <w:szCs w:val="16"/>
-              </w:rPr>
-              <w:t>USUÁRIO DE MODÚLO ANDROID</w:t>
+              <w:t>TEM 04 - EFETUAR LOGIN COM USUÁRIO DE MODÚLO ANDROID</w:t>
             </w:r>
           </w:p>
         </w:tc>
@@ -1961,7 +1855,7 @@
         <w:trPr/>
         <w:tc>
           <w:tcPr>
-            <w:tcW w:w="367" w:type="dxa"/>
+            <w:tcW w:w="366" w:type="dxa"/>
             <w:tcBorders>
               <w:top w:val="single" w:sz="4" w:space="0" w:color="000001"/>
               <w:left w:val="single" w:sz="4" w:space="0" w:color="000001"/>
@@ -2001,7 +1895,7 @@
             </w:tcBorders>
             <w:shd w:fill="BFBFBF"/>
             <w:tcMar>
-              <w:left w:w="88" w:type="dxa"/>
+              <w:left w:w="83" w:type="dxa"/>
             </w:tcMar>
           </w:tcPr>
           <w:p>
@@ -2033,7 +1927,7 @@
             </w:tcBorders>
             <w:shd w:fill="BFBFBF"/>
             <w:tcMar>
-              <w:left w:w="88" w:type="dxa"/>
+              <w:left w:w="83" w:type="dxa"/>
             </w:tcMar>
           </w:tcPr>
           <w:p>
@@ -2065,7 +1959,7 @@
             </w:tcBorders>
             <w:shd w:fill="BFBFBF"/>
             <w:tcMar>
-              <w:left w:w="88" w:type="dxa"/>
+              <w:left w:w="83" w:type="dxa"/>
             </w:tcMar>
           </w:tcPr>
           <w:p>
@@ -2091,7 +1985,7 @@
         </w:trPr>
         <w:tc>
           <w:tcPr>
-            <w:tcW w:w="367" w:type="dxa"/>
+            <w:tcW w:w="366" w:type="dxa"/>
             <w:tcBorders>
               <w:top w:val="single" w:sz="4" w:space="0" w:color="000001"/>
               <w:left w:val="single" w:sz="4" w:space="0" w:color="000001"/>
@@ -2130,7 +2024,7 @@
             </w:tcBorders>
             <w:shd w:fill="auto" w:val="clear"/>
             <w:tcMar>
-              <w:left w:w="88" w:type="dxa"/>
+              <w:left w:w="83" w:type="dxa"/>
             </w:tcMar>
           </w:tcPr>
           <w:p>
@@ -2164,7 +2058,7 @@
             </w:tcBorders>
             <w:shd w:fill="auto" w:val="clear"/>
             <w:tcMar>
-              <w:left w:w="88" w:type="dxa"/>
+              <w:left w:w="83" w:type="dxa"/>
             </w:tcMar>
           </w:tcPr>
           <w:p>
@@ -2198,7 +2092,7 @@
             </w:tcBorders>
             <w:shd w:fill="auto" w:val="clear"/>
             <w:tcMar>
-              <w:left w:w="88" w:type="dxa"/>
+              <w:left w:w="83" w:type="dxa"/>
             </w:tcMar>
           </w:tcPr>
           <w:p>
@@ -2226,7 +2120,7 @@
         </w:trPr>
         <w:tc>
           <w:tcPr>
-            <w:tcW w:w="367" w:type="dxa"/>
+            <w:tcW w:w="366" w:type="dxa"/>
             <w:tcBorders>
               <w:top w:val="single" w:sz="4" w:space="0" w:color="000001"/>
               <w:left w:val="single" w:sz="4" w:space="0" w:color="000001"/>
@@ -2265,7 +2159,7 @@
             </w:tcBorders>
             <w:shd w:fill="auto" w:val="clear"/>
             <w:tcMar>
-              <w:left w:w="88" w:type="dxa"/>
+              <w:left w:w="83" w:type="dxa"/>
             </w:tcMar>
           </w:tcPr>
           <w:p>
@@ -2299,7 +2193,7 @@
             </w:tcBorders>
             <w:shd w:fill="auto" w:val="clear"/>
             <w:tcMar>
-              <w:left w:w="88" w:type="dxa"/>
+              <w:left w:w="83" w:type="dxa"/>
             </w:tcMar>
           </w:tcPr>
           <w:p>
@@ -2316,14 +2210,7 @@
                 <w:sz w:val="20"/>
                 <w:szCs w:val="20"/>
               </w:rPr>
-              <w:t xml:space="preserve">- </w:t>
-            </w:r>
-            <w:r>
-              <w:rPr>
-                <w:sz w:val="20"/>
-                <w:szCs w:val="20"/>
-              </w:rPr>
-              <w:t>38342795000199</w:t>
+              <w:t>- 38342795000199</w:t>
             </w:r>
           </w:p>
           <w:p>
@@ -2340,14 +2227,7 @@
                 <w:sz w:val="20"/>
                 <w:szCs w:val="20"/>
               </w:rPr>
-              <w:t>-</w:t>
-            </w:r>
-            <w:r>
-              <w:rPr>
-                <w:sz w:val="20"/>
-                <w:szCs w:val="20"/>
-              </w:rPr>
-              <w:t>12345</w:t>
+              <w:t>-12345</w:t>
             </w:r>
           </w:p>
         </w:tc>
@@ -2364,7 +2244,7 @@
             </w:tcBorders>
             <w:shd w:fill="auto" w:val="clear"/>
             <w:tcMar>
-              <w:left w:w="88" w:type="dxa"/>
+              <w:left w:w="83" w:type="dxa"/>
             </w:tcMar>
           </w:tcPr>
           <w:p>
@@ -2442,224 +2322,6 @@
 </w:hdr>
 </file>
 
-<file path=word/numbering.xml><?xml version="1.0" encoding="utf-8"?>
-<w:numbering xmlns:w="http://schemas.openxmlformats.org/wordprocessingml/2006/main" xmlns:o="urn:schemas-microsoft-com:office:office" xmlns:r="http://schemas.openxmlformats.org/officeDocument/2006/relationships" xmlns:v="urn:schemas-microsoft-com:vml">
-  <w:abstractNum w:abstractNumId="1">
-    <w:lvl w:ilvl="0">
-      <w:start w:val="1"/>
-      <w:numFmt w:val="decimal"/>
-      <w:lvlText w:val="%1."/>
-      <w:lvlJc w:val="left"/>
-      <w:pPr>
-        <w:ind w:left="0" w:hanging="0"/>
-      </w:pPr>
-    </w:lvl>
-    <w:lvl w:ilvl="1">
-      <w:start w:val="1"/>
-      <w:numFmt w:val="decimal"/>
-      <w:lvlText w:val="ARTF%2."/>
-      <w:lvlJc w:val="left"/>
-      <w:pPr>
-        <w:ind w:left="0" w:hanging="0"/>
-      </w:pPr>
-      <w:rPr>
-        <w:sz w:val="20"/>
-        <w:b/>
-        <w:rFonts w:eastAsia="Arial" w:cs="Arial"/>
-      </w:rPr>
-    </w:lvl>
-    <w:lvl w:ilvl="2">
-      <w:start w:val="1"/>
-      <w:numFmt w:val="decimal"/>
-      <w:lvlText w:val="%1.%2.%3."/>
-      <w:lvlJc w:val="left"/>
-      <w:pPr>
-        <w:ind w:left="0" w:hanging="0"/>
-      </w:pPr>
-    </w:lvl>
-    <w:lvl w:ilvl="3">
-      <w:start w:val="1"/>
-      <w:numFmt w:val="decimal"/>
-      <w:lvlText w:val="%1.%2.%3.%4."/>
-      <w:lvlJc w:val="left"/>
-      <w:pPr>
-        <w:ind w:left="0" w:hanging="0"/>
-      </w:pPr>
-    </w:lvl>
-    <w:lvl w:ilvl="4">
-      <w:start w:val="1"/>
-      <w:numFmt w:val="decimal"/>
-      <w:lvlText w:val="%1.%2.%3.%4.%5."/>
-      <w:lvlJc w:val="left"/>
-      <w:pPr>
-        <w:ind w:left="0" w:hanging="0"/>
-      </w:pPr>
-    </w:lvl>
-    <w:lvl w:ilvl="5">
-      <w:start w:val="1"/>
-      <w:numFmt w:val="decimal"/>
-      <w:lvlText w:val="%1.%2.%3.%4.%5.%6."/>
-      <w:lvlJc w:val="left"/>
-      <w:pPr>
-        <w:ind w:left="0" w:hanging="0"/>
-      </w:pPr>
-    </w:lvl>
-    <w:lvl w:ilvl="6">
-      <w:start w:val="1"/>
-      <w:numFmt w:val="decimal"/>
-      <w:lvlText w:val="%1.%2.%3.%4.%5.%6.%7."/>
-      <w:lvlJc w:val="left"/>
-      <w:pPr>
-        <w:ind w:left="0" w:hanging="0"/>
-      </w:pPr>
-    </w:lvl>
-    <w:lvl w:ilvl="7">
-      <w:start w:val="1"/>
-      <w:numFmt w:val="decimal"/>
-      <w:lvlText w:val="%1.%2.%3.%4.%5.%6.%7.%8."/>
-      <w:lvlJc w:val="left"/>
-      <w:pPr>
-        <w:ind w:left="0" w:hanging="0"/>
-      </w:pPr>
-    </w:lvl>
-    <w:lvl w:ilvl="8">
-      <w:start w:val="1"/>
-      <w:numFmt w:val="decimal"/>
-      <w:lvlText w:val="%1.%2.%3.%4.%5.%6.%7.%8.%9."/>
-      <w:lvlJc w:val="left"/>
-      <w:pPr>
-        <w:ind w:left="0" w:hanging="0"/>
-      </w:pPr>
-    </w:lvl>
-  </w:abstractNum>
-  <w:abstractNum w:abstractNumId="2">
-    <w:lvl w:ilvl="0">
-      <w:start w:val="1"/>
-      <w:numFmt w:val="none"/>
-      <w:suff w:val="nothing"/>
-      <w:lvlText w:val=""/>
-      <w:lvlJc w:val="left"/>
-      <w:pPr>
-        <w:tabs>
-          <w:tab w:val="num" w:pos="432"/>
-        </w:tabs>
-        <w:ind w:left="432" w:hanging="432"/>
-      </w:pPr>
-    </w:lvl>
-    <w:lvl w:ilvl="1">
-      <w:start w:val="1"/>
-      <w:numFmt w:val="none"/>
-      <w:suff w:val="nothing"/>
-      <w:lvlText w:val=""/>
-      <w:lvlJc w:val="left"/>
-      <w:pPr>
-        <w:tabs>
-          <w:tab w:val="num" w:pos="576"/>
-        </w:tabs>
-        <w:ind w:left="576" w:hanging="576"/>
-      </w:pPr>
-    </w:lvl>
-    <w:lvl w:ilvl="2">
-      <w:start w:val="1"/>
-      <w:numFmt w:val="none"/>
-      <w:suff w:val="nothing"/>
-      <w:lvlText w:val=""/>
-      <w:lvlJc w:val="left"/>
-      <w:pPr>
-        <w:tabs>
-          <w:tab w:val="num" w:pos="720"/>
-        </w:tabs>
-        <w:ind w:left="720" w:hanging="720"/>
-      </w:pPr>
-    </w:lvl>
-    <w:lvl w:ilvl="3">
-      <w:start w:val="1"/>
-      <w:numFmt w:val="none"/>
-      <w:suff w:val="nothing"/>
-      <w:lvlText w:val=""/>
-      <w:lvlJc w:val="left"/>
-      <w:pPr>
-        <w:tabs>
-          <w:tab w:val="num" w:pos="864"/>
-        </w:tabs>
-        <w:ind w:left="864" w:hanging="864"/>
-      </w:pPr>
-    </w:lvl>
-    <w:lvl w:ilvl="4">
-      <w:start w:val="1"/>
-      <w:numFmt w:val="none"/>
-      <w:suff w:val="nothing"/>
-      <w:lvlText w:val=""/>
-      <w:lvlJc w:val="left"/>
-      <w:pPr>
-        <w:tabs>
-          <w:tab w:val="num" w:pos="1008"/>
-        </w:tabs>
-        <w:ind w:left="1008" w:hanging="1008"/>
-      </w:pPr>
-    </w:lvl>
-    <w:lvl w:ilvl="5">
-      <w:start w:val="1"/>
-      <w:numFmt w:val="none"/>
-      <w:suff w:val="nothing"/>
-      <w:lvlText w:val=""/>
-      <w:lvlJc w:val="left"/>
-      <w:pPr>
-        <w:tabs>
-          <w:tab w:val="num" w:pos="1152"/>
-        </w:tabs>
-        <w:ind w:left="1152" w:hanging="1152"/>
-      </w:pPr>
-    </w:lvl>
-    <w:lvl w:ilvl="6">
-      <w:start w:val="1"/>
-      <w:numFmt w:val="none"/>
-      <w:suff w:val="nothing"/>
-      <w:lvlText w:val=""/>
-      <w:lvlJc w:val="left"/>
-      <w:pPr>
-        <w:tabs>
-          <w:tab w:val="num" w:pos="1296"/>
-        </w:tabs>
-        <w:ind w:left="1296" w:hanging="1296"/>
-      </w:pPr>
-    </w:lvl>
-    <w:lvl w:ilvl="7">
-      <w:start w:val="1"/>
-      <w:numFmt w:val="none"/>
-      <w:suff w:val="nothing"/>
-      <w:lvlText w:val=""/>
-      <w:lvlJc w:val="left"/>
-      <w:pPr>
-        <w:tabs>
-          <w:tab w:val="num" w:pos="1440"/>
-        </w:tabs>
-        <w:ind w:left="1440" w:hanging="1440"/>
-      </w:pPr>
-    </w:lvl>
-    <w:lvl w:ilvl="8">
-      <w:start w:val="1"/>
-      <w:numFmt w:val="none"/>
-      <w:suff w:val="nothing"/>
-      <w:lvlText w:val=""/>
-      <w:lvlJc w:val="left"/>
-      <w:pPr>
-        <w:tabs>
-          <w:tab w:val="num" w:pos="1584"/>
-        </w:tabs>
-        <w:ind w:left="1584" w:hanging="1584"/>
-      </w:pPr>
-    </w:lvl>
-  </w:abstractNum>
-  <w:num w:numId="1">
-    <w:abstractNumId w:val="1"/>
-  </w:num>
-  <w:num w:numId="2">
-    <w:abstractNumId w:val="2"/>
-  </w:num>
-</w:numbering>
-</file>
-
 <file path=word/styles.xml><?xml version="1.0" encoding="utf-8"?>
 <w:styles xmlns:w="http://schemas.openxmlformats.org/wordprocessingml/2006/main" xmlns:w14="http://schemas.microsoft.com/office/word/2010/wordml" xmlns:mc="http://schemas.openxmlformats.org/markup-compatibility/2006" mc:Ignorable="w14">
   <w:docDefaults>
@@ -2705,9 +2367,8 @@
       <w:lang w:val="pt-BR" w:eastAsia="zh-CN" w:bidi="hi-IN"/>
     </w:rPr>
   </w:style>
-  <w:style w:type="paragraph" w:styleId="Ttulo1">
+  <w:style w:type="paragraph" w:styleId="Heading1">
     <w:name w:val="Heading 1"/>
-    <w:basedOn w:val="Ttulo"/>
     <w:next w:val="Normal"/>
     <w:qFormat/>
     <w:pPr>
@@ -2727,9 +2388,8 @@
       <w:lang w:val="pt-BR" w:eastAsia="zh-CN" w:bidi="hi-IN"/>
     </w:rPr>
   </w:style>
-  <w:style w:type="paragraph" w:styleId="Ttulo2">
+  <w:style w:type="paragraph" w:styleId="Heading2">
     <w:name w:val="Heading 2"/>
-    <w:basedOn w:val="Ttulo"/>
     <w:next w:val="Normal"/>
     <w:qFormat/>
     <w:pPr>
@@ -2750,9 +2410,8 @@
       <w:lang w:val="pt-BR" w:eastAsia="zh-CN" w:bidi="hi-IN"/>
     </w:rPr>
   </w:style>
-  <w:style w:type="paragraph" w:styleId="Ttulo3">
+  <w:style w:type="paragraph" w:styleId="Heading3">
     <w:name w:val="Heading 3"/>
-    <w:basedOn w:val="Ttulo"/>
     <w:next w:val="Normal"/>
     <w:qFormat/>
     <w:pPr>
@@ -2773,9 +2432,8 @@
       <w:lang w:val="pt-BR" w:eastAsia="zh-CN" w:bidi="hi-IN"/>
     </w:rPr>
   </w:style>
-  <w:style w:type="paragraph" w:styleId="Ttulo4">
+  <w:style w:type="paragraph" w:styleId="Heading4">
     <w:name w:val="Heading 4"/>
-    <w:basedOn w:val="Ttulo"/>
     <w:next w:val="Normal"/>
     <w:qFormat/>
     <w:pPr>
@@ -2795,9 +2453,8 @@
       <w:lang w:val="pt-BR" w:eastAsia="zh-CN" w:bidi="hi-IN"/>
     </w:rPr>
   </w:style>
-  <w:style w:type="paragraph" w:styleId="Ttulo5">
+  <w:style w:type="paragraph" w:styleId="Heading5">
     <w:name w:val="Heading 5"/>
-    <w:basedOn w:val="Ttulo"/>
     <w:next w:val="Normal"/>
     <w:qFormat/>
     <w:pPr>
@@ -2817,9 +2474,8 @@
       <w:lang w:val="pt-BR" w:eastAsia="zh-CN" w:bidi="hi-IN"/>
     </w:rPr>
   </w:style>
-  <w:style w:type="paragraph" w:styleId="Ttulo6">
+  <w:style w:type="paragraph" w:styleId="Heading6">
     <w:name w:val="Heading 6"/>
-    <w:basedOn w:val="Ttulo"/>
     <w:next w:val="Normal"/>
     <w:qFormat/>
     <w:pPr>
@@ -4976,6 +4632,7 @@
   </w:style>
   <w:style w:type="character" w:styleId="LinkdaInternet">
     <w:name w:val="Link da Internet"/>
+    <w:qFormat/>
     <w:rPr>
       <w:color w:val="000080"/>
       <w:u w:val="single"/>
@@ -4994,12 +4651,14 @@
   </w:style>
   <w:style w:type="character" w:styleId="Ncoradanotaderodap">
     <w:name w:val="Âncora da nota de rodapé"/>
+    <w:qFormat/>
     <w:rPr>
       <w:vertAlign w:val="superscript"/>
     </w:rPr>
   </w:style>
   <w:style w:type="character" w:styleId="Ncoradanotadefim">
     <w:name w:val="Âncora da nota de fim"/>
+    <w:qFormat/>
     <w:rPr>
       <w:vertAlign w:val="superscript"/>
     </w:rPr>
@@ -7458,10 +7117,19 @@
       <w:sz w:val="20"/>
     </w:rPr>
   </w:style>
-  <w:style w:type="paragraph" w:styleId="Ttulo">
-    <w:name w:val="Título"/>
+  <w:style w:type="character" w:styleId="ListLabel601">
+    <w:name w:val="ListLabel 601"/>
+    <w:qFormat/>
+    <w:rPr>
+      <w:rFonts w:eastAsia="Arial" w:cs="Arial"/>
+      <w:b/>
+      <w:sz w:val="20"/>
+    </w:rPr>
+  </w:style>
+  <w:style w:type="paragraph" w:styleId="Heading">
+    <w:name w:val="Heading"/>
     <w:basedOn w:val="Normal"/>
-    <w:next w:val="Corpodetexto"/>
+    <w:next w:val="TextBody"/>
     <w:qFormat/>
     <w:pPr>
       <w:keepNext/>
@@ -7473,7 +7141,7 @@
       <w:szCs w:val="28"/>
     </w:rPr>
   </w:style>
-  <w:style w:type="paragraph" w:styleId="Corpodetexto">
+  <w:style w:type="paragraph" w:styleId="TextBody">
     <w:name w:val="Body Text"/>
     <w:basedOn w:val="Normal"/>
     <w:pPr>
@@ -7481,15 +7149,15 @@
     </w:pPr>
     <w:rPr/>
   </w:style>
-  <w:style w:type="paragraph" w:styleId="Lista">
+  <w:style w:type="paragraph" w:styleId="List">
     <w:name w:val="List"/>
-    <w:basedOn w:val="Corpodetexto"/>
+    <w:basedOn w:val="TextBody"/>
     <w:pPr/>
     <w:rPr>
       <w:rFonts w:cs="FreeSans"/>
     </w:rPr>
   </w:style>
-  <w:style w:type="paragraph" w:styleId="Legenda">
+  <w:style w:type="paragraph" w:styleId="Caption">
     <w:name w:val="Caption"/>
     <w:basedOn w:val="Normal"/>
     <w:qFormat/>
@@ -7503,6 +7171,31 @@
       <w:iCs/>
       <w:sz w:val="24"/>
       <w:szCs w:val="24"/>
+    </w:rPr>
+  </w:style>
+  <w:style w:type="paragraph" w:styleId="Index">
+    <w:name w:val="Index"/>
+    <w:basedOn w:val="Normal"/>
+    <w:qFormat/>
+    <w:pPr>
+      <w:suppressLineNumbers/>
+    </w:pPr>
+    <w:rPr>
+      <w:rFonts w:cs="FreeSans"/>
+    </w:rPr>
+  </w:style>
+  <w:style w:type="paragraph" w:styleId="Ttulo">
+    <w:name w:val="Título"/>
+    <w:basedOn w:val="Normal"/>
+    <w:qFormat/>
+    <w:pPr>
+      <w:keepNext/>
+      <w:spacing w:before="240" w:after="120"/>
+    </w:pPr>
+    <w:rPr>
+      <w:rFonts w:ascii="Liberation Sans" w:hAnsi="Liberation Sans" w:eastAsia="Noto Sans CJK SC Regular" w:cs="FreeSans"/>
+      <w:sz w:val="28"/>
+      <w:szCs w:val="28"/>
     </w:rPr>
   </w:style>
   <w:style w:type="paragraph" w:styleId="Ndice">
@@ -7542,7 +7235,7 @@
       <w:lang w:val="pt-BR" w:eastAsia="zh-CN" w:bidi="hi-IN"/>
     </w:rPr>
   </w:style>
-  <w:style w:type="paragraph" w:styleId="Ttulododocumento">
+  <w:style w:type="paragraph" w:styleId="Title">
     <w:name w:val="Title"/>
     <w:basedOn w:val="LOnormal"/>
     <w:next w:val="Normal"/>
@@ -7558,7 +7251,7 @@
       <w:szCs w:val="52"/>
     </w:rPr>
   </w:style>
-  <w:style w:type="paragraph" w:styleId="Subttulo">
+  <w:style w:type="paragraph" w:styleId="Subtitle">
     <w:name w:val="Subtitle"/>
     <w:basedOn w:val="LOnormal"/>
     <w:next w:val="Normal"/>
@@ -7577,19 +7270,19 @@
       <w:szCs w:val="30"/>
     </w:rPr>
   </w:style>
-  <w:style w:type="paragraph" w:styleId="Notaderodap">
+  <w:style w:type="paragraph" w:styleId="Footnote">
     <w:name w:val="Footnote Text"/>
     <w:basedOn w:val="Normal"/>
     <w:pPr/>
     <w:rPr/>
   </w:style>
-  <w:style w:type="paragraph" w:styleId="Cabealho">
+  <w:style w:type="paragraph" w:styleId="Header">
     <w:name w:val="Header"/>
     <w:basedOn w:val="Normal"/>
     <w:pPr/>
     <w:rPr/>
   </w:style>
-  <w:style w:type="paragraph" w:styleId="Rodap">
+  <w:style w:type="paragraph" w:styleId="Footer">
     <w:name w:val="Footer"/>
     <w:basedOn w:val="Normal"/>
     <w:pPr/>

</xml_diff>